<commit_message>
ASD 1 lab code part
</commit_message>
<xml_diff>
--- a/Web-програмування/2lab/ЛБ 2 Дзундза.docx
+++ b/Web-програмування/2lab/ЛБ 2 Дзундза.docx
@@ -325,7 +325,6 @@
           <w:rFonts w:ascii="Times New Roman" w:hAnsi="Times New Roman" w:cs="Times New Roman"/>
           <w:sz w:val="28"/>
           <w:szCs w:val="28"/>
-          <w:lang w:val="ru-RU"/>
         </w:rPr>
         <w:t xml:space="preserve"> 22120802</w:t>
       </w:r>
@@ -413,6 +412,7 @@
         <w:jc w:val="center"/>
         <w:rPr>
           <w:i/>
+          <w:lang w:val="uk-UA"/>
         </w:rPr>
       </w:pPr>
     </w:p>
@@ -423,6 +423,7 @@
         <w:rPr>
           <w:i/>
           <w:color w:val="000000"/>
+          <w:lang w:val="uk-UA"/>
         </w:rPr>
       </w:pPr>
     </w:p>
@@ -433,6 +434,7 @@
         <w:rPr>
           <w:i/>
           <w:color w:val="000000"/>
+          <w:lang w:val="uk-UA"/>
         </w:rPr>
       </w:pPr>
     </w:p>
@@ -447,6 +449,7 @@
         <w:rPr>
           <w:i/>
           <w:color w:val="000000"/>
+          <w:lang w:val="uk-UA"/>
         </w:rPr>
       </w:pPr>
       <w:r>
@@ -463,6 +466,7 @@
           <w:b/>
           <w:i/>
           <w:color w:val="000000"/>
+          <w:lang w:val="uk-UA"/>
         </w:rPr>
         <w:t xml:space="preserve">тудент </w:t>
       </w:r>
@@ -471,6 +475,7 @@
           <w:i/>
           <w:color w:val="000000"/>
           <w:u w:val="single"/>
+          <w:lang w:val="uk-UA"/>
         </w:rPr>
         <w:t>__________</w:t>
       </w:r>
@@ -479,6 +484,7 @@
           <w:b/>
           <w:i/>
           <w:color w:val="000000"/>
+          <w:lang w:val="uk-UA"/>
         </w:rPr>
         <w:t>Д.М.Дзундза</w:t>
       </w:r>
@@ -496,12 +502,14 @@
           <w:color w:val="000000"/>
           <w:sz w:val="20"/>
           <w:szCs w:val="20"/>
+          <w:lang w:val="uk-UA"/>
         </w:rPr>
       </w:pPr>
       <w:r>
         <w:rPr>
           <w:i/>
           <w:color w:val="000000"/>
+          <w:lang w:val="uk-UA"/>
         </w:rPr>
         <w:tab/>
       </w:r>
@@ -509,6 +517,7 @@
         <w:rPr>
           <w:i/>
           <w:color w:val="000000"/>
+          <w:lang w:val="uk-UA"/>
         </w:rPr>
         <w:tab/>
       </w:r>
@@ -518,6 +527,7 @@
           <w:color w:val="000000"/>
           <w:sz w:val="20"/>
           <w:szCs w:val="20"/>
+          <w:lang w:val="uk-UA"/>
         </w:rPr>
         <w:t>(підпис)</w:t>
       </w:r>
@@ -540,9 +550,17 @@
         <w:rPr>
           <w:i/>
           <w:color w:val="000000"/>
+          <w:lang w:val="uk-UA"/>
         </w:rPr>
         <w:tab/>
-        <w:t xml:space="preserve">       __</w:t>
+        <w:t xml:space="preserve">       </w:t>
+      </w:r>
+      <w:r>
+        <w:rPr>
+          <w:i/>
+          <w:color w:val="000000"/>
+        </w:rPr>
+        <w:t>__</w:t>
       </w:r>
       <w:r>
         <w:rPr>
@@ -1061,6 +1079,7 @@
         <w:rPr>
           <w:sz w:val="28"/>
           <w:szCs w:val="28"/>
+          <w:lang w:val="uk-UA"/>
         </w:rPr>
       </w:pPr>
     </w:p>
@@ -1088,129 +1107,80 @@
     </w:p>
     <w:p>
       <w:pPr>
-        <w:numPr>
-          <w:ilvl w:val="0"/>
-          <w:numId w:val="14"/>
-        </w:numPr>
         <w:spacing w:line="276" w:lineRule="auto"/>
-        <w:ind w:left="0" w:firstLine="851"/>
-        <w:jc w:val="both"/>
-        <w:rPr>
-          <w:sz w:val="28"/>
-          <w:szCs w:val="28"/>
-          <w:lang w:val="uk-UA"/>
-        </w:rPr>
-      </w:pPr>
-      <w:r>
-        <w:rPr>
-          <w:sz w:val="28"/>
-          <w:szCs w:val="28"/>
-          <w:lang w:val="uk-UA"/>
-        </w:rPr>
-        <w:t xml:space="preserve">При завантаженні сторінки вивести модальне вікно з повідомленням, в якому вказані Ваші </w:t>
-      </w:r>
-      <w:r>
-        <w:rPr>
-          <w:sz w:val="28"/>
-          <w:szCs w:val="28"/>
-        </w:rPr>
-        <w:t>N</w:t>
-      </w:r>
-      <w:r>
-        <w:rPr>
-          <w:sz w:val="28"/>
-          <w:szCs w:val="28"/>
-          <w:lang w:val="uk-UA"/>
-        </w:rPr>
-        <w:t xml:space="preserve"> та ПІБ (де </w:t>
-      </w:r>
-      <w:r>
-        <w:rPr>
-          <w:sz w:val="28"/>
-          <w:szCs w:val="28"/>
-        </w:rPr>
-        <w:t>N </w:t>
-      </w:r>
-      <w:r>
-        <w:rPr>
-          <w:sz w:val="28"/>
-          <w:szCs w:val="28"/>
-          <w:lang w:val="uk-UA"/>
-        </w:rPr>
-        <w:t>– номер варіанту).</w:t>
-      </w:r>
-    </w:p>
-    <w:p>
-      <w:pPr>
-        <w:numPr>
-          <w:ilvl w:val="0"/>
-          <w:numId w:val="14"/>
-        </w:numPr>
+        <w:ind w:firstLine="851"/>
+        <w:jc w:val="both"/>
+        <w:rPr>
+          <w:sz w:val="28"/>
+          <w:lang w:val="uk-UA"/>
+        </w:rPr>
+      </w:pPr>
+      <w:r>
+        <w:rPr>
+          <w:sz w:val="28"/>
+          <w:lang w:val="uk-UA"/>
+        </w:rPr>
+        <w:t xml:space="preserve">Розробіть сторінку реєстрації нового користувача. Форма повинна отримувати від користувача наступні дані: ім’я, прізвище, логін, пароль, підтвердження пароля, </w:t>
+      </w:r>
+      <w:r>
+        <w:rPr>
+          <w:sz w:val="28"/>
+        </w:rPr>
+        <w:t>email</w:t>
+      </w:r>
+      <w:r>
+        <w:rPr>
+          <w:sz w:val="28"/>
+          <w:lang w:val="uk-UA"/>
+        </w:rPr>
+        <w:t>, стать (чоловік / жінка), кнопку «Відправити».</w:t>
+      </w:r>
+    </w:p>
+    <w:p>
+      <w:pPr>
         <w:spacing w:line="276" w:lineRule="auto"/>
-        <w:ind w:left="0" w:firstLine="851"/>
-        <w:jc w:val="both"/>
-        <w:rPr>
-          <w:sz w:val="28"/>
-          <w:szCs w:val="28"/>
-          <w:lang w:val="uk-UA"/>
-        </w:rPr>
-      </w:pPr>
-      <w:r>
-        <w:rPr>
-          <w:sz w:val="28"/>
-          <w:szCs w:val="28"/>
-          <w:lang w:val="uk-UA"/>
-        </w:rPr>
-        <w:t>Напишіть програму розрахунку об’єму – V циліндра. Об’єм V циліндра радіусом r=2*N та висотою h=N+4, розраховується за формулою V=πr</w:t>
-      </w:r>
-      <w:r>
-        <w:rPr>
-          <w:sz w:val="28"/>
-          <w:szCs w:val="28"/>
-          <w:vertAlign w:val="superscript"/>
-          <w:lang w:val="uk-UA"/>
-        </w:rPr>
-        <w:t>2</w:t>
-      </w:r>
-      <w:r>
-        <w:rPr>
-          <w:sz w:val="28"/>
-          <w:szCs w:val="28"/>
-          <w:lang w:val="uk-UA"/>
-        </w:rPr>
-        <w:t>h</w:t>
-      </w:r>
-    </w:p>
-    <w:p>
-      <w:pPr>
-        <w:numPr>
-          <w:ilvl w:val="0"/>
-          <w:numId w:val="14"/>
-        </w:numPr>
-        <w:ind w:left="0" w:firstLine="851"/>
-        <w:rPr>
-          <w:sz w:val="28"/>
-          <w:szCs w:val="28"/>
-          <w:lang w:val="uk-UA"/>
-        </w:rPr>
-      </w:pPr>
-      <w:r>
-        <w:rPr>
-          <w:sz w:val="28"/>
-          <w:szCs w:val="28"/>
-          <w:lang w:val="uk-UA"/>
-        </w:rPr>
-        <w:t>При необхідності створити блоки певних розмірів та кольору. Для варіантів 3-5 створіть елемент форми поле для введення. Прив’язати виконання попереднього завдання до обробника подій згідно власного варіанту.</w:t>
-      </w:r>
-    </w:p>
-    <w:p>
-      <w:pPr>
-        <w:jc w:val="both"/>
-        <w:rPr>
-          <w:sz w:val="28"/>
-          <w:szCs w:val="28"/>
-        </w:rPr>
-      </w:pPr>
+        <w:ind w:firstLine="851"/>
+        <w:jc w:val="both"/>
+        <w:rPr>
+          <w:sz w:val="28"/>
+        </w:rPr>
+      </w:pPr>
+      <w:r>
+        <w:rPr>
+          <w:sz w:val="28"/>
+        </w:rPr>
+        <w:t xml:space="preserve">Форма повинна перевіряти </w:t>
+      </w:r>
+      <w:r>
+        <w:rPr>
+          <w:sz w:val="28"/>
+        </w:rPr>
+        <w:t>Пароль і підтвердження пароля повинні збігатися.</w:t>
+      </w:r>
+      <w:r>
+        <w:rPr>
+          <w:sz w:val="28"/>
+        </w:rPr>
+        <w:t xml:space="preserve"> </w:t>
+      </w:r>
+      <w:r>
+        <w:rPr>
+          <w:sz w:val="28"/>
+        </w:rPr>
+        <w:t>При незадоволенні цих правил форма повинна виводити повідомлення про помилку</w:t>
+      </w:r>
+      <w:r>
+        <w:rPr>
+          <w:sz w:val="28"/>
+        </w:rPr>
+        <w:t>.</w:t>
+      </w:r>
+      <w:r>
+        <w:rPr>
+          <w:sz w:val="28"/>
+        </w:rPr>
+        <w:t xml:space="preserve"> </w:t>
+      </w:r>
     </w:p>
     <w:p>
       <w:pPr>
@@ -1923,6 +1893,44 @@
           <w:color w:val="000000"/>
           <w:lang w:val="uk-UA" w:eastAsia="en-US"/>
         </w:rPr>
+        <w:t xml:space="preserve">                    &lt;br&gt;</w:t>
+      </w:r>
+    </w:p>
+    <w:p>
+      <w:pPr>
+        <w:autoSpaceDE w:val="0"/>
+        <w:autoSpaceDN w:val="0"/>
+        <w:adjustRightInd w:val="0"/>
+        <w:jc w:val="both"/>
+        <w:rPr>
+          <w:color w:val="000000"/>
+          <w:lang w:val="uk-UA" w:eastAsia="en-US"/>
+        </w:rPr>
+      </w:pPr>
+      <w:r>
+        <w:rPr>
+          <w:color w:val="000000"/>
+          <w:lang w:val="uk-UA" w:eastAsia="en-US"/>
+        </w:rPr>
+        <w:t xml:space="preserve">                    &lt;label for="confirm-pass"&gt;Подтвердите пароль&lt;/label&gt;</w:t>
+      </w:r>
+    </w:p>
+    <w:p>
+      <w:pPr>
+        <w:autoSpaceDE w:val="0"/>
+        <w:autoSpaceDN w:val="0"/>
+        <w:adjustRightInd w:val="0"/>
+        <w:jc w:val="both"/>
+        <w:rPr>
+          <w:color w:val="000000"/>
+          <w:lang w:val="uk-UA" w:eastAsia="en-US"/>
+        </w:rPr>
+      </w:pPr>
+      <w:r>
+        <w:rPr>
+          <w:color w:val="000000"/>
+          <w:lang w:val="uk-UA" w:eastAsia="en-US"/>
+        </w:rPr>
         <w:lastRenderedPageBreak/>
         <w:t xml:space="preserve">                    &lt;br&gt;</w:t>
       </w:r>
@@ -1943,44 +1951,6 @@
           <w:color w:val="000000"/>
           <w:lang w:val="uk-UA" w:eastAsia="en-US"/>
         </w:rPr>
-        <w:t xml:space="preserve">                    &lt;label for="confirm-pass"&gt;Подтвердите пароль&lt;/label&gt;</w:t>
-      </w:r>
-    </w:p>
-    <w:p>
-      <w:pPr>
-        <w:autoSpaceDE w:val="0"/>
-        <w:autoSpaceDN w:val="0"/>
-        <w:adjustRightInd w:val="0"/>
-        <w:jc w:val="both"/>
-        <w:rPr>
-          <w:color w:val="000000"/>
-          <w:lang w:val="uk-UA" w:eastAsia="en-US"/>
-        </w:rPr>
-      </w:pPr>
-      <w:r>
-        <w:rPr>
-          <w:color w:val="000000"/>
-          <w:lang w:val="uk-UA" w:eastAsia="en-US"/>
-        </w:rPr>
-        <w:t xml:space="preserve">                    &lt;br&gt;</w:t>
-      </w:r>
-    </w:p>
-    <w:p>
-      <w:pPr>
-        <w:autoSpaceDE w:val="0"/>
-        <w:autoSpaceDN w:val="0"/>
-        <w:adjustRightInd w:val="0"/>
-        <w:jc w:val="both"/>
-        <w:rPr>
-          <w:color w:val="000000"/>
-          <w:lang w:val="uk-UA" w:eastAsia="en-US"/>
-        </w:rPr>
-      </w:pPr>
-      <w:r>
-        <w:rPr>
-          <w:color w:val="000000"/>
-          <w:lang w:val="uk-UA" w:eastAsia="en-US"/>
-        </w:rPr>
         <w:t xml:space="preserve">                    &lt;input type="password" name="confirm-pass" id="confirm_pass"&gt;</w:t>
       </w:r>
     </w:p>
@@ -2975,45 +2945,45 @@
           <w:color w:val="000000"/>
           <w:lang w:val="uk-UA" w:eastAsia="en-US"/>
         </w:rPr>
+        <w:t>}</w:t>
+      </w:r>
+    </w:p>
+    <w:p>
+      <w:pPr>
+        <w:autoSpaceDE w:val="0"/>
+        <w:autoSpaceDN w:val="0"/>
+        <w:adjustRightInd w:val="0"/>
+        <w:jc w:val="both"/>
+        <w:rPr>
+          <w:color w:val="000000"/>
+          <w:lang w:val="uk-UA" w:eastAsia="en-US"/>
+        </w:rPr>
+      </w:pPr>
+      <w:r>
+        <w:rPr>
+          <w:color w:val="000000"/>
+          <w:lang w:val="uk-UA" w:eastAsia="en-US"/>
+        </w:rPr>
+        <w:t>.submit{</w:t>
+      </w:r>
+    </w:p>
+    <w:p>
+      <w:pPr>
+        <w:autoSpaceDE w:val="0"/>
+        <w:autoSpaceDN w:val="0"/>
+        <w:adjustRightInd w:val="0"/>
+        <w:jc w:val="both"/>
+        <w:rPr>
+          <w:color w:val="000000"/>
+          <w:lang w:val="uk-UA" w:eastAsia="en-US"/>
+        </w:rPr>
+      </w:pPr>
+      <w:r>
+        <w:rPr>
+          <w:color w:val="000000"/>
+          <w:lang w:val="uk-UA" w:eastAsia="en-US"/>
+        </w:rPr>
         <w:lastRenderedPageBreak/>
-        <w:t>}</w:t>
-      </w:r>
-    </w:p>
-    <w:p>
-      <w:pPr>
-        <w:autoSpaceDE w:val="0"/>
-        <w:autoSpaceDN w:val="0"/>
-        <w:adjustRightInd w:val="0"/>
-        <w:jc w:val="both"/>
-        <w:rPr>
-          <w:color w:val="000000"/>
-          <w:lang w:val="uk-UA" w:eastAsia="en-US"/>
-        </w:rPr>
-      </w:pPr>
-      <w:r>
-        <w:rPr>
-          <w:color w:val="000000"/>
-          <w:lang w:val="uk-UA" w:eastAsia="en-US"/>
-        </w:rPr>
-        <w:t>.submit{</w:t>
-      </w:r>
-    </w:p>
-    <w:p>
-      <w:pPr>
-        <w:autoSpaceDE w:val="0"/>
-        <w:autoSpaceDN w:val="0"/>
-        <w:adjustRightInd w:val="0"/>
-        <w:jc w:val="both"/>
-        <w:rPr>
-          <w:color w:val="000000"/>
-          <w:lang w:val="uk-UA" w:eastAsia="en-US"/>
-        </w:rPr>
-      </w:pPr>
-      <w:r>
-        <w:rPr>
-          <w:color w:val="000000"/>
-          <w:lang w:val="uk-UA" w:eastAsia="en-US"/>
-        </w:rPr>
         <w:t xml:space="preserve">    height: 30px;</w:t>
       </w:r>
     </w:p>
@@ -3413,9 +3383,9 @@
       </w:pPr>
       <w:r>
         <w:rPr>
-          <w:sz w:val="28"/>
-          <w:szCs w:val="28"/>
-          <w:lang w:val="uk-UA"/>
+          <w:noProof/>
+          <w:sz w:val="28"/>
+          <w:szCs w:val="28"/>
         </w:rPr>
         <w:drawing>
           <wp:inline distT="0" distB="0" distL="0" distR="0" wp14:anchorId="794F4B09" wp14:editId="562C9EDE">
@@ -3496,17 +3466,18 @@
           <w:lang w:val="uk-UA"/>
         </w:rPr>
       </w:pPr>
-      <w:r>
-        <w:rPr>
-          <w:sz w:val="28"/>
-          <w:szCs w:val="28"/>
-          <w:lang w:val="uk-UA"/>
+      <w:bookmarkStart w:id="0" w:name="_GoBack"/>
+      <w:r>
+        <w:rPr>
+          <w:noProof/>
+          <w:sz w:val="28"/>
+          <w:szCs w:val="28"/>
         </w:rPr>
         <w:lastRenderedPageBreak/>
         <w:drawing>
-          <wp:inline distT="0" distB="0" distL="0" distR="0" wp14:anchorId="2FE67EC4" wp14:editId="3899F048">
-            <wp:extent cx="4334480" cy="5915851"/>
-            <wp:effectExtent l="0" t="0" r="9525" b="8890"/>
+          <wp:inline distT="0" distB="0" distL="0" distR="0" wp14:anchorId="2FE67EC4" wp14:editId="4F994A8E">
+            <wp:extent cx="4257674" cy="5915025"/>
+            <wp:effectExtent l="0" t="0" r="0" b="0"/>
             <wp:docPr id="2" name="Рисунок 2"/>
             <wp:cNvGraphicFramePr>
               <a:graphicFrameLocks xmlns:a="http://schemas.openxmlformats.org/drawingml/2006/main" noChangeAspect="1"/>
@@ -3518,20 +3489,27 @@
                     <pic:cNvPr id="1" name=""/>
                     <pic:cNvPicPr/>
                   </pic:nvPicPr>
-                  <pic:blipFill>
+                  <pic:blipFill rotWithShape="1">
                     <a:blip r:embed="rId9"/>
-                    <a:stretch>
-                      <a:fillRect/>
-                    </a:stretch>
+                    <a:srcRect l="1759"/>
+                    <a:stretch/>
                   </pic:blipFill>
-                  <pic:spPr>
+                  <pic:spPr bwMode="auto">
                     <a:xfrm>
                       <a:off x="0" y="0"/>
-                      <a:ext cx="4334480" cy="5915851"/>
+                      <a:ext cx="4258269" cy="5915851"/>
                     </a:xfrm>
                     <a:prstGeom prst="rect">
                       <a:avLst/>
                     </a:prstGeom>
+                    <a:ln>
+                      <a:noFill/>
+                    </a:ln>
+                    <a:extLst>
+                      <a:ext uri="{53640926-AAD7-44D8-BBD7-CCE9431645EC}">
+                        <a14:shadowObscured xmlns:a14="http://schemas.microsoft.com/office/drawing/2010/main"/>
+                      </a:ext>
+                    </a:extLst>
                   </pic:spPr>
                 </pic:pic>
               </a:graphicData>
@@ -3539,6 +3517,7 @@
           </wp:inline>
         </w:drawing>
       </w:r>
+      <w:bookmarkEnd w:id="0"/>
     </w:p>
     <w:p>
       <w:pPr>
@@ -3705,8 +3684,6 @@
           <w:szCs w:val="28"/>
         </w:rPr>
       </w:pPr>
-      <w:bookmarkStart w:id="0" w:name="_GoBack"/>
-      <w:bookmarkEnd w:id="0"/>
     </w:p>
     <w:sectPr>
       <w:footerReference w:type="even" r:id="rId10"/>
@@ -6294,7 +6271,7 @@
 </file>
 
 <file path=customXml/itemProps1.xml><?xml version="1.0" encoding="utf-8"?>
-<ds:datastoreItem xmlns:ds="http://schemas.openxmlformats.org/officeDocument/2006/customXml" ds:itemID="{EB586684-4FEF-4E39-BA4D-BCAB039F3D22}">
+<ds:datastoreItem xmlns:ds="http://schemas.openxmlformats.org/officeDocument/2006/customXml" ds:itemID="{585702B4-CA8B-4170-875F-8193EEE5172C}">
   <ds:schemaRefs>
     <ds:schemaRef ds:uri="http://schemas.openxmlformats.org/officeDocument/2006/bibliography"/>
   </ds:schemaRefs>

</xml_diff>